<commit_message>
Amended version following our chat in the morning. Now reducing number of levels for each attribute (from 4 to 3 in most cases) and refining hypotheses.
</commit_message>
<xml_diff>
--- a/01_paper/20250521_PAP.docx
+++ b/01_paper/20250521_PAP.docx
@@ -9075,11 +9075,13 @@
               <w:rPr>
                 <w:rFonts w:asciiTheme="minorHAnsi" w:hAnsiTheme="minorHAnsi"/>
                 <w:color w:val="000000"/>
+                <w:highlight w:val="yellow"/>
               </w:rPr>
             </w:pPr>
             <w:r>
               <w:rPr>
                 <w:rFonts w:asciiTheme="minorHAnsi" w:hAnsiTheme="minorHAnsi"/>
+                <w:highlight w:val="yellow"/>
               </w:rPr>
               <w:t xml:space="preserve">c) </w:t>
             </w:r>
@@ -9087,6 +9089,7 @@
               <w:rPr>
                 <w:rFonts w:asciiTheme="minorHAnsi" w:hAnsiTheme="minorHAnsi"/>
                 <w:color w:val="000000"/>
+                <w:highlight w:val="yellow"/>
               </w:rPr>
               <w:t>Union supports pla</w:t>
             </w:r>
@@ -9094,6 +9097,7 @@
               <w:rPr>
                 <w:rFonts w:asciiTheme="minorHAnsi" w:hAnsiTheme="minorHAnsi"/>
                 <w:color w:val="000000"/>
+                <w:highlight w:val="yellow"/>
               </w:rPr>
               <w:t>n on egotropic grounds</w:t>
             </w:r>
@@ -9113,12 +9117,14 @@
               <w:rPr>
                 <w:rFonts w:asciiTheme="minorHAnsi" w:hAnsiTheme="minorHAnsi"/>
                 <w:color w:val="000000"/>
+                <w:highlight w:val="yellow"/>
               </w:rPr>
             </w:pPr>
             <w:r>
               <w:rPr>
                 <w:rFonts w:asciiTheme="minorHAnsi" w:hAnsiTheme="minorHAnsi"/>
                 <w:color w:val="000000"/>
+                <w:highlight w:val="yellow"/>
               </w:rPr>
               <w:t xml:space="preserve">The trade union supports the transition plan, highlighting </w:t>
             </w:r>
@@ -9126,6 +9132,7 @@
               <w:rPr>
                 <w:rFonts w:asciiTheme="minorHAnsi" w:hAnsiTheme="minorHAnsi"/>
                 <w:color w:val="000000"/>
+                <w:highlight w:val="yellow"/>
               </w:rPr>
               <w:t xml:space="preserve">financial </w:t>
             </w:r>
@@ -9133,6 +9140,7 @@
               <w:rPr>
                 <w:rFonts w:asciiTheme="minorHAnsi" w:hAnsiTheme="minorHAnsi"/>
                 <w:color w:val="000000"/>
+                <w:highlight w:val="yellow"/>
               </w:rPr>
               <w:t>compensation</w:t>
             </w:r>
@@ -9140,6 +9148,7 @@
               <w:rPr>
                 <w:rFonts w:asciiTheme="minorHAnsi" w:hAnsiTheme="minorHAnsi"/>
                 <w:color w:val="000000"/>
+                <w:highlight w:val="yellow"/>
               </w:rPr>
               <w:t xml:space="preserve"> and job guarantee gains</w:t>
             </w:r>
@@ -9147,6 +9156,7 @@
               <w:rPr>
                 <w:rFonts w:asciiTheme="minorHAnsi" w:hAnsiTheme="minorHAnsi"/>
                 <w:color w:val="000000"/>
+                <w:highlight w:val="yellow"/>
               </w:rPr>
               <w:t xml:space="preserve"> for affected workers.</w:t>
             </w:r>
@@ -9167,11 +9177,13 @@
               <w:spacing w:after="0"/>
               <w:rPr>
                 <w:rFonts w:asciiTheme="minorHAnsi" w:hAnsiTheme="minorHAnsi"/>
+                <w:highlight w:val="yellow"/>
               </w:rPr>
             </w:pPr>
             <w:r>
               <w:rPr>
                 <w:rFonts w:asciiTheme="minorHAnsi" w:hAnsiTheme="minorHAnsi"/>
+                <w:highlight w:val="yellow"/>
               </w:rPr>
               <w:t xml:space="preserve">TBD </w:t>
             </w:r>
@@ -9196,11 +9208,13 @@
               <w:spacing w:after="0"/>
               <w:rPr>
                 <w:rFonts w:asciiTheme="minorHAnsi" w:hAnsiTheme="minorHAnsi"/>
+                <w:highlight w:val="yellow"/>
               </w:rPr>
             </w:pPr>
             <w:r>
               <w:rPr>
                 <w:rFonts w:asciiTheme="minorHAnsi" w:hAnsiTheme="minorHAnsi"/>
+                <w:highlight w:val="yellow"/>
               </w:rPr>
               <w:t xml:space="preserve">d) </w:t>
             </w:r>
@@ -9208,6 +9222,7 @@
               <w:rPr>
                 <w:rFonts w:asciiTheme="minorHAnsi" w:hAnsiTheme="minorHAnsi"/>
                 <w:color w:val="000000"/>
+                <w:highlight w:val="yellow"/>
               </w:rPr>
               <w:t xml:space="preserve">Union supports plan on </w:t>
             </w:r>
@@ -9216,6 +9231,7 @@
               <w:rPr>
                 <w:rFonts w:asciiTheme="minorHAnsi" w:hAnsiTheme="minorHAnsi"/>
                 <w:color w:val="000000"/>
+                <w:highlight w:val="yellow"/>
               </w:rPr>
               <w:lastRenderedPageBreak/>
               <w:t>sociotropic</w:t>
@@ -9225,6 +9241,7 @@
               <w:rPr>
                 <w:rFonts w:asciiTheme="minorHAnsi" w:hAnsiTheme="minorHAnsi"/>
                 <w:color w:val="000000"/>
+                <w:highlight w:val="yellow"/>
               </w:rPr>
               <w:t xml:space="preserve"> grounds</w:t>
             </w:r>
@@ -9234,6 +9251,7 @@
               <w:jc w:val="center"/>
               <w:rPr>
                 <w:rFonts w:asciiTheme="minorHAnsi" w:eastAsiaTheme="minorEastAsia" w:hAnsiTheme="minorHAnsi"/>
+                <w:highlight w:val="yellow"/>
                 <w:lang w:val="en-US" w:eastAsia="ja-JP"/>
               </w:rPr>
             </w:pPr>
@@ -9253,12 +9271,14 @@
               <w:rPr>
                 <w:rFonts w:asciiTheme="minorHAnsi" w:hAnsiTheme="minorHAnsi"/>
                 <w:color w:val="000000"/>
+                <w:highlight w:val="yellow"/>
               </w:rPr>
             </w:pPr>
             <w:r>
               <w:rPr>
                 <w:rFonts w:asciiTheme="minorHAnsi" w:hAnsiTheme="minorHAnsi"/>
                 <w:color w:val="000000"/>
+                <w:highlight w:val="yellow"/>
               </w:rPr>
               <w:lastRenderedPageBreak/>
               <w:t xml:space="preserve">The trade union supports the transition plan, </w:t>
@@ -9267,6 +9287,7 @@
               <w:rPr>
                 <w:rFonts w:asciiTheme="minorHAnsi" w:hAnsiTheme="minorHAnsi"/>
                 <w:color w:val="000000"/>
+                <w:highlight w:val="yellow"/>
               </w:rPr>
               <w:lastRenderedPageBreak/>
               <w:t>highlighting</w:t>
@@ -9275,6 +9296,7 @@
               <w:rPr>
                 <w:rFonts w:asciiTheme="minorHAnsi" w:hAnsiTheme="minorHAnsi"/>
                 <w:color w:val="000000"/>
+                <w:highlight w:val="yellow"/>
               </w:rPr>
               <w:t xml:space="preserve"> benefits for the local community.</w:t>
             </w:r>
@@ -9286,6 +9308,7 @@
                 <w:rFonts w:asciiTheme="minorHAnsi" w:hAnsiTheme="minorHAnsi"/>
                 <w:i/>
                 <w:iCs/>
+                <w:highlight w:val="yellow"/>
               </w:rPr>
             </w:pPr>
           </w:p>
@@ -9304,12 +9327,14 @@
               <w:rPr>
                 <w:rFonts w:asciiTheme="minorHAnsi" w:hAnsiTheme="minorHAnsi"/>
                 <w:color w:val="000000"/>
+                <w:highlight w:val="yellow"/>
               </w:rPr>
             </w:pPr>
             <w:r>
               <w:rPr>
                 <w:rFonts w:asciiTheme="minorHAnsi" w:hAnsiTheme="minorHAnsi"/>
                 <w:color w:val="000000"/>
+                <w:highlight w:val="yellow"/>
               </w:rPr>
               <w:lastRenderedPageBreak/>
               <w:t>TBD</w:t>
@@ -9459,7 +9484,16 @@
           <w:b/>
           <w:bCs/>
         </w:rPr>
-        <w:t xml:space="preserve"> - Vignette</w:t>
+        <w:t xml:space="preserve"> - </w:t>
+      </w:r>
+      <w:r>
+        <w:rPr>
+          <w:rFonts w:asciiTheme="minorHAnsi" w:hAnsiTheme="minorHAnsi"/>
+          <w:b/>
+          <w:bCs/>
+          <w:highlight w:val="yellow"/>
+        </w:rPr>
+        <w:t>Vignette</w:t>
       </w:r>
     </w:p>
     <w:p>
@@ -9543,30 +9577,35 @@
       <w:r>
         <w:rPr>
           <w:rFonts w:asciiTheme="minorHAnsi" w:hAnsiTheme="minorHAnsi"/>
+          <w:highlight w:val="yellow"/>
         </w:rPr>
         <w:t xml:space="preserve">To limit the social costs of this transition, the government has </w:t>
       </w:r>
       <w:r>
         <w:rPr>
           <w:rFonts w:asciiTheme="minorHAnsi" w:hAnsiTheme="minorHAnsi"/>
+          <w:highlight w:val="yellow"/>
         </w:rPr>
         <w:t>proposed to introduce</w:t>
       </w:r>
       <w:r>
         <w:rPr>
           <w:rFonts w:asciiTheme="minorHAnsi" w:hAnsiTheme="minorHAnsi"/>
+          <w:highlight w:val="yellow"/>
         </w:rPr>
         <w:t xml:space="preserve"> a Just Transition package.</w:t>
       </w:r>
       <w:r>
         <w:rPr>
           <w:rFonts w:asciiTheme="minorHAnsi" w:hAnsiTheme="minorHAnsi"/>
+          <w:highlight w:val="yellow"/>
         </w:rPr>
         <w:t xml:space="preserve"> </w:t>
       </w:r>
       <w:r>
         <w:rPr>
           <w:rFonts w:asciiTheme="minorHAnsi" w:hAnsiTheme="minorHAnsi"/>
+          <w:highlight w:val="yellow"/>
         </w:rPr>
         <w:t>While the plan is still under development, it is expected to include some form of direct financial compensation and job guarantees for affected workers, as well as potential public investment in local infrastructure, schools, and healthcare services.</w:t>
       </w:r>
@@ -9592,7 +9631,37 @@
           <w:b/>
           <w:bCs/>
         </w:rPr>
-        <w:t>FACTOR 1</w:t>
+        <w:t xml:space="preserve">FACTOR </w:t>
+      </w:r>
+      <w:r>
+        <w:rPr>
+          <w:rFonts w:asciiTheme="minorHAnsi" w:hAnsiTheme="minorHAnsi"/>
+          <w:b/>
+          <w:bCs/>
+        </w:rPr>
+        <w:t>1</w:t>
+      </w:r>
+    </w:p>
+    <w:p>
+      <w:pPr>
+        <w:pBdr>
+          <w:top w:val="single" w:sz="4" w:space="1" w:color="auto"/>
+          <w:left w:val="single" w:sz="4" w:space="4" w:color="auto"/>
+          <w:bottom w:val="single" w:sz="4" w:space="1" w:color="auto"/>
+          <w:right w:val="single" w:sz="4" w:space="4" w:color="auto"/>
+        </w:pBdr>
+        <w:spacing w:beforeAutospacing="1" w:afterAutospacing="1"/>
+        <w:rPr>
+          <w:rFonts w:asciiTheme="minorHAnsi" w:hAnsiTheme="minorHAnsi"/>
+        </w:rPr>
+      </w:pPr>
+      <w:r>
+        <w:rPr>
+          <w:rFonts w:asciiTheme="minorHAnsi" w:hAnsiTheme="minorHAnsi"/>
+          <w:b/>
+          <w:bCs/>
+        </w:rPr>
+        <w:t>FACTOR 2 (policy design)</w:t>
       </w:r>
     </w:p>
     <w:p>
@@ -9692,7 +9761,19 @@
         <w:rPr>
           <w:rFonts w:asciiTheme="minorHAnsi" w:eastAsiaTheme="minorEastAsia" w:hAnsiTheme="minorHAnsi" w:cstheme="minorBidi"/>
         </w:rPr>
-        <w:t xml:space="preserve">The trade union representing workers in your industry has endorsed the </w:t>
+        <w:t xml:space="preserve">The trade union representing workers in your industry has </w:t>
+      </w:r>
+      <w:r>
+        <w:rPr>
+          <w:rFonts w:asciiTheme="minorHAnsi" w:eastAsiaTheme="minorEastAsia" w:hAnsiTheme="minorHAnsi" w:cstheme="minorBidi"/>
+        </w:rPr>
+        <w:t>opposed</w:t>
+      </w:r>
+      <w:r>
+        <w:rPr>
+          <w:rFonts w:asciiTheme="minorHAnsi" w:eastAsiaTheme="minorEastAsia" w:hAnsiTheme="minorHAnsi" w:cstheme="minorBidi"/>
+        </w:rPr>
+        <w:t xml:space="preserve"> the </w:t>
       </w:r>
       <w:r>
         <w:rPr>
@@ -9704,31 +9785,7 @@
         <w:rPr>
           <w:rFonts w:asciiTheme="minorHAnsi" w:eastAsiaTheme="minorEastAsia" w:hAnsiTheme="minorHAnsi" w:cstheme="minorBidi"/>
         </w:rPr>
-        <w:t>package</w:t>
-      </w:r>
-      <w:r>
-        <w:rPr>
-          <w:rFonts w:asciiTheme="minorHAnsi" w:eastAsiaTheme="minorEastAsia" w:hAnsiTheme="minorHAnsi" w:cstheme="minorBidi"/>
-        </w:rPr>
-        <w:t>, highlighting strong protections for affected workers, including direct financial compensation</w:t>
-      </w:r>
-      <w:r>
-        <w:rPr>
-          <w:rFonts w:asciiTheme="minorHAnsi" w:eastAsiaTheme="minorEastAsia" w:hAnsiTheme="minorHAnsi" w:cstheme="minorBidi"/>
-        </w:rPr>
-        <w:t xml:space="preserve"> and </w:t>
-      </w:r>
-      <w:r>
-        <w:rPr>
-          <w:rFonts w:asciiTheme="minorHAnsi" w:eastAsiaTheme="minorEastAsia" w:hAnsiTheme="minorHAnsi" w:cstheme="minorBidi"/>
-        </w:rPr>
-        <w:t>job guarantees</w:t>
-      </w:r>
-      <w:r>
-        <w:rPr>
-          <w:rFonts w:asciiTheme="minorHAnsi" w:eastAsiaTheme="minorEastAsia" w:hAnsiTheme="minorHAnsi" w:cstheme="minorBidi"/>
-        </w:rPr>
-        <w:t>.’</w:t>
+        <w:t>package.’</w:t>
       </w:r>
     </w:p>
     <w:p>
@@ -9788,7 +9845,7 @@
         <w:rPr>
           <w:rFonts w:asciiTheme="minorHAnsi" w:eastAsiaTheme="minorEastAsia" w:hAnsiTheme="minorHAnsi" w:cstheme="minorBidi"/>
         </w:rPr>
-        <w:t>plan, highlighting long-term benefits for the broader community, such as investment in public services, schools, and infrastructure</w:t>
+        <w:t>plan</w:t>
       </w:r>
       <w:r>
         <w:rPr>
@@ -10300,14 +10357,14 @@
         <w:rPr>
           <w:rFonts w:asciiTheme="minorHAnsi" w:eastAsiaTheme="minorEastAsia" w:hAnsiTheme="minorHAnsi" w:cstheme="minorBidi"/>
         </w:rPr>
-        <w:t xml:space="preserve"> is the Average Treatment Effect (ATE) of the Community Investment condition on support for climate policy. We estimate this quantity by (i) calculating the difference in means between the D1b and D1a groups, (ii) employing a bivariate Ordinary </w:t>
+        <w:t xml:space="preserve"> is the Average Treatment Effect (ATE) of the Community Investment condition on support for climate policy. We estimate this quantity by (i) calculating the difference in means between the D1b and D1a groups, (ii) employing a bivariate Ordinary Least Squares (OLS) regression, and (iii) employing a multivariate OLS regression that </w:t>
       </w:r>
       <w:r>
         <w:rPr>
           <w:rFonts w:asciiTheme="minorHAnsi" w:eastAsiaTheme="minorEastAsia" w:hAnsiTheme="minorHAnsi" w:cstheme="minorBidi"/>
         </w:rPr>
         <w:lastRenderedPageBreak/>
-        <w:t xml:space="preserve">Least Squares (OLS) regression, and (iii) employing a multivariate OLS regression that controls for age, sex, race, education, income, and partisan identification, following the approach of </w:t>
+        <w:t xml:space="preserve">controls for age, sex, race, education, income, and partisan identification, following the approach of </w:t>
       </w:r>
       <w:proofErr w:type="spellStart"/>
       <w:r>
@@ -10584,14 +10641,14 @@
         <w:rPr>
           <w:rFonts w:asciiTheme="minorHAnsi" w:eastAsiaTheme="minorEastAsia" w:hAnsiTheme="minorHAnsi" w:cstheme="minorBidi"/>
         </w:rPr>
-        <w:t xml:space="preserve"> contribute to the literature on climate politics aiming at deepening our understanding of the acceptance of just transition policies. Our study echoes Colgan et al. (2021) proposition that decarbonization success depends on how and when interests mobilize. Unions may take an important role in realigning interests by actively reducing the </w:t>
+        <w:t xml:space="preserve"> contribute to the literature on climate politics aiming at deepening our understanding of the acceptance of just transition policies. Our study echoes Colgan et al. (2021) proposition that decarbonization success depends on how and when interests mobilize. Unions may take an important role in realigning interests by actively reducing the relative power of climate-forcing assets vis-a-vis climate vulnerable assets which may </w:t>
       </w:r>
       <w:r>
         <w:rPr>
           <w:rFonts w:asciiTheme="minorHAnsi" w:eastAsiaTheme="minorEastAsia" w:hAnsiTheme="minorHAnsi" w:cstheme="minorBidi"/>
         </w:rPr>
         <w:lastRenderedPageBreak/>
-        <w:t>relative power of climate-forcing assets vis-a-vis climate vulnerable assets which may ultimately participate in a flipping mechanism where individual or communities’ assets shift from being dominated by climate forcing assets to climate neutral, or vulnerable assets. We bring empirical evidence and shade lights to show how unions may enable or hinder such processes.</w:t>
+        <w:t>ultimately participate in a flipping mechanism where individual or communities’ assets shift from being dominated by climate forcing assets to climate neutral, or vulnerable assets. We bring empirical evidence and shade lights to show how unions may enable or hinder such processes.</w:t>
       </w:r>
     </w:p>
     <w:p>

</xml_diff>